<commit_message>
update to fix comments
</commit_message>
<xml_diff>
--- a/Practice #13/Instagram - Test Cases.docx
+++ b/Practice #13/Instagram - Test Cases.docx
@@ -16,10 +16,7 @@
         <w:pStyle w:val="Title"/>
       </w:pPr>
       <w:r>
-        <w:t xml:space="preserve">Test </w:t>
-      </w:r>
-      <w:r>
-        <w:t>cases</w:t>
+        <w:t>Test cases</w:t>
       </w:r>
     </w:p>
     <w:p/>
@@ -34,6 +31,26 @@
     <w:p>
       <w:r>
         <w:t>Viewer test case covers usual behavior of common Instagram user, who views some stories and posts per one application session. Most resource-used actions here are stories and posts load, account load (with posts previews) and sending comments.</w:t>
+      </w:r>
+    </w:p>
+    <w:p>
+      <w:pPr>
+        <w:pStyle w:val="Heading2"/>
+      </w:pPr>
+      <w:r>
+        <w:t>Pre-conditions</w:t>
+      </w:r>
+    </w:p>
+    <w:p>
+      <w:pPr>
+        <w:pStyle w:val="ListParagraph"/>
+        <w:numPr>
+          <w:ilvl w:val="0"/>
+          <w:numId w:val="9"/>
+        </w:numPr>
+      </w:pPr>
+      <w:r>
+        <w:t>Login (should be performed once for each test user, token should be saved for usage in upcoming iterations)</w:t>
       </w:r>
     </w:p>
     <w:p>
@@ -343,6 +360,26 @@
         <w:pStyle w:val="Heading2"/>
       </w:pPr>
       <w:r>
+        <w:t>Pre-conditions</w:t>
+      </w:r>
+    </w:p>
+    <w:p>
+      <w:pPr>
+        <w:pStyle w:val="ListParagraph"/>
+        <w:numPr>
+          <w:ilvl w:val="0"/>
+          <w:numId w:val="11"/>
+        </w:numPr>
+      </w:pPr>
+      <w:r>
+        <w:t>Login (should be performed once for each test user, token should be saved for usage in upcoming iterations)</w:t>
+      </w:r>
+    </w:p>
+    <w:p>
+      <w:pPr>
+        <w:pStyle w:val="Heading2"/>
+      </w:pPr>
+      <w:r>
         <w:t>Test steps</w:t>
       </w:r>
     </w:p>
@@ -600,10 +637,38 @@
         <w:t xml:space="preserve">Seller test case covers behavior of user, who sells anything via their </w:t>
       </w:r>
       <w:r>
-        <w:t xml:space="preserve">Instagram account. They use comments and Direct as communication platform to talk with customers, and sometimes create stories to engage more clients. Most resource-used actions are Post load, sending comment, opening another Accounts, opening Direct with </w:t>
+        <w:t xml:space="preserve">Instagram account. They use comments and Direct as communication platform to talk with customers, and sometimes create stories to engage more clients. Most resource-used actions are Post load, sending comment, opening another Accounts, opening </w:t>
+      </w:r>
+      <w:proofErr w:type="gramStart"/>
+      <w:r>
+        <w:t>Direct</w:t>
+      </w:r>
+      <w:proofErr w:type="gramEnd"/>
+      <w:r>
+        <w:t xml:space="preserve"> with </w:t>
       </w:r>
       <w:r>
         <w:t>a lot of chats.</w:t>
+      </w:r>
+    </w:p>
+    <w:p>
+      <w:pPr>
+        <w:pStyle w:val="Heading2"/>
+      </w:pPr>
+      <w:r>
+        <w:t>Pre-conditions</w:t>
+      </w:r>
+    </w:p>
+    <w:p>
+      <w:pPr>
+        <w:pStyle w:val="ListParagraph"/>
+        <w:numPr>
+          <w:ilvl w:val="0"/>
+          <w:numId w:val="12"/>
+        </w:numPr>
+      </w:pPr>
+      <w:r>
+        <w:t>Login (should be performed once for each test user, token should be saved for usage in upcoming iterations)</w:t>
       </w:r>
     </w:p>
     <w:p>
@@ -786,9 +851,6 @@
       </w:r>
     </w:p>
     <w:p>
-      <w:pPr>
-        <w:pStyle w:val="Heading2"/>
-      </w:pPr>
       <w:r>
         <w:rPr>
           <w:noProof/>
@@ -836,6 +898,297 @@
         </w:drawing>
       </w:r>
     </w:p>
+    <w:p>
+      <w:pPr>
+        <w:pStyle w:val="Heading2"/>
+      </w:pPr>
+      <w:r>
+        <w:t>Test cases versions</w:t>
+      </w:r>
+    </w:p>
+    <w:tbl>
+      <w:tblPr>
+        <w:tblStyle w:val="TableGrid"/>
+        <w:tblW w:w="0" w:type="auto"/>
+        <w:tblLook w:val="04A0" w:firstRow="1" w:lastRow="0" w:firstColumn="1" w:lastColumn="0" w:noHBand="0" w:noVBand="1"/>
+      </w:tblPr>
+      <w:tblGrid>
+        <w:gridCol w:w="1188"/>
+        <w:gridCol w:w="1350"/>
+        <w:gridCol w:w="3510"/>
+        <w:gridCol w:w="3528"/>
+      </w:tblGrid>
+      <w:tr>
+        <w:tc>
+          <w:tcPr>
+            <w:tcW w:w="1188" w:type="dxa"/>
+          </w:tcPr>
+          <w:p>
+            <w:pPr>
+              <w:jc w:val="center"/>
+              <w:rPr>
+                <w:b/>
+                <w:bCs/>
+              </w:rPr>
+            </w:pPr>
+            <w:r>
+              <w:rPr>
+                <w:b/>
+                <w:bCs/>
+              </w:rPr>
+              <w:t>Version</w:t>
+            </w:r>
+          </w:p>
+        </w:tc>
+        <w:tc>
+          <w:tcPr>
+            <w:tcW w:w="1350" w:type="dxa"/>
+          </w:tcPr>
+          <w:p>
+            <w:pPr>
+              <w:jc w:val="center"/>
+              <w:rPr>
+                <w:b/>
+                <w:bCs/>
+              </w:rPr>
+            </w:pPr>
+            <w:r>
+              <w:rPr>
+                <w:b/>
+                <w:bCs/>
+              </w:rPr>
+              <w:t>Date</w:t>
+            </w:r>
+          </w:p>
+        </w:tc>
+        <w:tc>
+          <w:tcPr>
+            <w:tcW w:w="3510" w:type="dxa"/>
+          </w:tcPr>
+          <w:p>
+            <w:pPr>
+              <w:jc w:val="center"/>
+              <w:rPr>
+                <w:b/>
+                <w:bCs/>
+              </w:rPr>
+            </w:pPr>
+            <w:r>
+              <w:rPr>
+                <w:b/>
+                <w:bCs/>
+              </w:rPr>
+              <w:t>Creator (editor)</w:t>
+            </w:r>
+          </w:p>
+        </w:tc>
+        <w:tc>
+          <w:tcPr>
+            <w:tcW w:w="3528" w:type="dxa"/>
+          </w:tcPr>
+          <w:p>
+            <w:pPr>
+              <w:jc w:val="center"/>
+              <w:rPr>
+                <w:b/>
+                <w:bCs/>
+              </w:rPr>
+            </w:pPr>
+            <w:r>
+              <w:rPr>
+                <w:b/>
+                <w:bCs/>
+              </w:rPr>
+              <w:t>Reviewer</w:t>
+            </w:r>
+          </w:p>
+        </w:tc>
+      </w:tr>
+      <w:tr>
+        <w:tc>
+          <w:tcPr>
+            <w:tcW w:w="1188" w:type="dxa"/>
+          </w:tcPr>
+          <w:p>
+            <w:pPr>
+              <w:jc w:val="center"/>
+            </w:pPr>
+            <w:r>
+              <w:t>1.0</w:t>
+            </w:r>
+          </w:p>
+        </w:tc>
+        <w:tc>
+          <w:tcPr>
+            <w:tcW w:w="1350" w:type="dxa"/>
+          </w:tcPr>
+          <w:p>
+            <w:pPr>
+              <w:jc w:val="center"/>
+            </w:pPr>
+            <w:r>
+              <w:t>22.08.2022</w:t>
+            </w:r>
+          </w:p>
+        </w:tc>
+        <w:tc>
+          <w:tcPr>
+            <w:tcW w:w="3510" w:type="dxa"/>
+          </w:tcPr>
+          <w:p>
+            <w:r>
+              <w:t>Oleksandr Maksymenko</w:t>
+            </w:r>
+          </w:p>
+        </w:tc>
+        <w:tc>
+          <w:tcPr>
+            <w:tcW w:w="3528" w:type="dxa"/>
+          </w:tcPr>
+          <w:p>
+            <w:proofErr w:type="spellStart"/>
+            <w:r>
+              <w:t>Mykhailo</w:t>
+            </w:r>
+            <w:proofErr w:type="spellEnd"/>
+            <w:r>
+              <w:t xml:space="preserve"> </w:t>
+            </w:r>
+            <w:proofErr w:type="spellStart"/>
+            <w:r>
+              <w:t>Kurshakov</w:t>
+            </w:r>
+            <w:proofErr w:type="spellEnd"/>
+          </w:p>
+        </w:tc>
+      </w:tr>
+      <w:tr>
+        <w:tc>
+          <w:tcPr>
+            <w:tcW w:w="1188" w:type="dxa"/>
+          </w:tcPr>
+          <w:p>
+            <w:pPr>
+              <w:jc w:val="center"/>
+            </w:pPr>
+            <w:r>
+              <w:t>1.1</w:t>
+            </w:r>
+          </w:p>
+        </w:tc>
+        <w:tc>
+          <w:tcPr>
+            <w:tcW w:w="1350" w:type="dxa"/>
+          </w:tcPr>
+          <w:p>
+            <w:pPr>
+              <w:jc w:val="center"/>
+            </w:pPr>
+            <w:r>
+              <w:t>26.08.2022</w:t>
+            </w:r>
+          </w:p>
+        </w:tc>
+        <w:tc>
+          <w:tcPr>
+            <w:tcW w:w="3510" w:type="dxa"/>
+          </w:tcPr>
+          <w:p>
+            <w:r>
+              <w:t>Oleksandr Maksymenko</w:t>
+            </w:r>
+          </w:p>
+        </w:tc>
+        <w:tc>
+          <w:tcPr>
+            <w:tcW w:w="3528" w:type="dxa"/>
+          </w:tcPr>
+          <w:p>
+            <w:proofErr w:type="spellStart"/>
+            <w:r>
+              <w:t>Mykhailo</w:t>
+            </w:r>
+            <w:proofErr w:type="spellEnd"/>
+            <w:r>
+              <w:t xml:space="preserve"> </w:t>
+            </w:r>
+            <w:proofErr w:type="spellStart"/>
+            <w:r>
+              <w:t>Kurshakov</w:t>
+            </w:r>
+            <w:proofErr w:type="spellEnd"/>
+          </w:p>
+        </w:tc>
+      </w:tr>
+      <w:tr>
+        <w:tc>
+          <w:tcPr>
+            <w:tcW w:w="1188" w:type="dxa"/>
+          </w:tcPr>
+          <w:p>
+            <w:pPr>
+              <w:jc w:val="center"/>
+            </w:pPr>
+          </w:p>
+        </w:tc>
+        <w:tc>
+          <w:tcPr>
+            <w:tcW w:w="1350" w:type="dxa"/>
+          </w:tcPr>
+          <w:p>
+            <w:pPr>
+              <w:jc w:val="center"/>
+            </w:pPr>
+          </w:p>
+        </w:tc>
+        <w:tc>
+          <w:tcPr>
+            <w:tcW w:w="3510" w:type="dxa"/>
+          </w:tcPr>
+          <w:p/>
+        </w:tc>
+        <w:tc>
+          <w:tcPr>
+            <w:tcW w:w="3528" w:type="dxa"/>
+          </w:tcPr>
+          <w:p/>
+        </w:tc>
+      </w:tr>
+      <w:tr>
+        <w:tc>
+          <w:tcPr>
+            <w:tcW w:w="1188" w:type="dxa"/>
+          </w:tcPr>
+          <w:p>
+            <w:pPr>
+              <w:jc w:val="center"/>
+            </w:pPr>
+          </w:p>
+        </w:tc>
+        <w:tc>
+          <w:tcPr>
+            <w:tcW w:w="1350" w:type="dxa"/>
+          </w:tcPr>
+          <w:p>
+            <w:pPr>
+              <w:jc w:val="center"/>
+            </w:pPr>
+          </w:p>
+        </w:tc>
+        <w:tc>
+          <w:tcPr>
+            <w:tcW w:w="3510" w:type="dxa"/>
+          </w:tcPr>
+          <w:p/>
+        </w:tc>
+        <w:tc>
+          <w:tcPr>
+            <w:tcW w:w="3528" w:type="dxa"/>
+          </w:tcPr>
+          <w:p/>
+        </w:tc>
+      </w:tr>
+    </w:tbl>
     <w:p/>
     <w:sectPr>
       <w:pgSz w:w="12240" w:h="15840"/>
@@ -850,6 +1203,95 @@
 <file path=word/numbering.xml><?xml version="1.0" encoding="utf-8"?>
 <w:numbering xmlns:wpc="http://schemas.microsoft.com/office/word/2010/wordprocessingCanvas" xmlns:cx="http://schemas.microsoft.com/office/drawing/2014/chartex" xmlns:cx1="http://schemas.microsoft.com/office/drawing/2015/9/8/chartex" xmlns:cx2="http://schemas.microsoft.com/office/drawing/2015/10/21/chartex" xmlns:cx3="http://schemas.microsoft.com/office/drawing/2016/5/9/chartex" xmlns:cx4="http://schemas.microsoft.com/office/drawing/2016/5/10/chartex" xmlns:cx5="http://schemas.microsoft.com/office/drawing/2016/5/11/chartex" xmlns:cx6="http://schemas.microsoft.com/office/drawing/2016/5/12/chartex" xmlns:cx7="http://schemas.microsoft.com/office/drawing/2016/5/13/chartex" xmlns:cx8="http://schemas.microsoft.com/office/drawing/2016/5/14/chartex" xmlns:mc="http://schemas.openxmlformats.org/markup-compatibility/2006" xmlns:aink="http://schemas.microsoft.com/office/drawing/2016/ink" xmlns:am3d="http://schemas.microsoft.com/office/drawing/2017/model3d" xmlns:o="urn:schemas-microsoft-com:office:office" xmlns:oel="http://schemas.microsoft.com/office/2019/extlst" xmlns:r="http://schemas.openxmlformats.org/officeDocument/2006/relationships" xmlns:m="http://schemas.openxmlformats.org/officeDocument/2006/math" xmlns:v="urn:schemas-microsoft-com:vml" xmlns:wp14="http://schemas.microsoft.com/office/word/2010/wordprocessingDrawing" xmlns:wp="http://schemas.openxmlformats.org/drawingml/2006/wordprocessingDrawing" xmlns:w10="urn:schemas-microsoft-com:office:word" xmlns:w="http://schemas.openxmlformats.org/wordprocessingml/2006/main" xmlns:w14="http://schemas.microsoft.com/office/word/2010/wordml" xmlns:w15="http://schemas.microsoft.com/office/word/2012/wordml" xmlns:w16cex="http://schemas.microsoft.com/office/word/2018/wordml/cex" xmlns:w16cid="http://schemas.microsoft.com/office/word/2016/wordml/cid" xmlns:w16="http://schemas.microsoft.com/office/word/2018/wordml" xmlns:w16sdtdh="http://schemas.microsoft.com/office/word/2020/wordml/sdtdatahash" xmlns:w16se="http://schemas.microsoft.com/office/word/2015/wordml/symex" xmlns:wpg="http://schemas.microsoft.com/office/word/2010/wordprocessingGroup" xmlns:wpi="http://schemas.microsoft.com/office/word/2010/wordprocessingInk" xmlns:wne="http://schemas.microsoft.com/office/word/2006/wordml" xmlns:wps="http://schemas.microsoft.com/office/word/2010/wordprocessingShape" mc:Ignorable="w14 w15 w16se w16cid w16 w16cex w16sdtdh wp14">
   <w:abstractNum w:abstractNumId="0" w15:restartNumberingAfterBreak="0">
+    <w:nsid w:val="01CB7190"/>
+    <w:multiLevelType w:val="hybridMultilevel"/>
+    <w:tmpl w:val="BE567204"/>
+    <w:lvl w:ilvl="0" w:tplc="8F7628E8">
+      <w:start w:val="1"/>
+      <w:numFmt w:val="decimal"/>
+      <w:lvlText w:val="%1."/>
+      <w:lvlJc w:val="left"/>
+      <w:pPr>
+        <w:ind w:left="720" w:hanging="360"/>
+      </w:pPr>
+      <w:rPr>
+        <w:rFonts w:hint="default"/>
+      </w:rPr>
+    </w:lvl>
+    <w:lvl w:ilvl="1" w:tplc="04090019" w:tentative="1">
+      <w:start w:val="1"/>
+      <w:numFmt w:val="lowerLetter"/>
+      <w:lvlText w:val="%2."/>
+      <w:lvlJc w:val="left"/>
+      <w:pPr>
+        <w:ind w:left="1440" w:hanging="360"/>
+      </w:pPr>
+    </w:lvl>
+    <w:lvl w:ilvl="2" w:tplc="0409001B" w:tentative="1">
+      <w:start w:val="1"/>
+      <w:numFmt w:val="lowerRoman"/>
+      <w:lvlText w:val="%3."/>
+      <w:lvlJc w:val="right"/>
+      <w:pPr>
+        <w:ind w:left="2160" w:hanging="180"/>
+      </w:pPr>
+    </w:lvl>
+    <w:lvl w:ilvl="3" w:tplc="0409000F" w:tentative="1">
+      <w:start w:val="1"/>
+      <w:numFmt w:val="decimal"/>
+      <w:lvlText w:val="%4."/>
+      <w:lvlJc w:val="left"/>
+      <w:pPr>
+        <w:ind w:left="2880" w:hanging="360"/>
+      </w:pPr>
+    </w:lvl>
+    <w:lvl w:ilvl="4" w:tplc="04090019" w:tentative="1">
+      <w:start w:val="1"/>
+      <w:numFmt w:val="lowerLetter"/>
+      <w:lvlText w:val="%5."/>
+      <w:lvlJc w:val="left"/>
+      <w:pPr>
+        <w:ind w:left="3600" w:hanging="360"/>
+      </w:pPr>
+    </w:lvl>
+    <w:lvl w:ilvl="5" w:tplc="0409001B" w:tentative="1">
+      <w:start w:val="1"/>
+      <w:numFmt w:val="lowerRoman"/>
+      <w:lvlText w:val="%6."/>
+      <w:lvlJc w:val="right"/>
+      <w:pPr>
+        <w:ind w:left="4320" w:hanging="180"/>
+      </w:pPr>
+    </w:lvl>
+    <w:lvl w:ilvl="6" w:tplc="0409000F" w:tentative="1">
+      <w:start w:val="1"/>
+      <w:numFmt w:val="decimal"/>
+      <w:lvlText w:val="%7."/>
+      <w:lvlJc w:val="left"/>
+      <w:pPr>
+        <w:ind w:left="5040" w:hanging="360"/>
+      </w:pPr>
+    </w:lvl>
+    <w:lvl w:ilvl="7" w:tplc="04090019" w:tentative="1">
+      <w:start w:val="1"/>
+      <w:numFmt w:val="lowerLetter"/>
+      <w:lvlText w:val="%8."/>
+      <w:lvlJc w:val="left"/>
+      <w:pPr>
+        <w:ind w:left="5760" w:hanging="360"/>
+      </w:pPr>
+    </w:lvl>
+    <w:lvl w:ilvl="8" w:tplc="0409001B" w:tentative="1">
+      <w:start w:val="1"/>
+      <w:numFmt w:val="lowerRoman"/>
+      <w:lvlText w:val="%9."/>
+      <w:lvlJc w:val="right"/>
+      <w:pPr>
+        <w:ind w:left="6480" w:hanging="180"/>
+      </w:pPr>
+    </w:lvl>
+  </w:abstractNum>
+  <w:abstractNum w:abstractNumId="1" w15:restartNumberingAfterBreak="0">
     <w:nsid w:val="04DE7906"/>
     <w:multiLevelType w:val="multilevel"/>
     <w:tmpl w:val="0409001F"/>
@@ -938,7 +1380,7 @@
       </w:pPr>
     </w:lvl>
   </w:abstractNum>
-  <w:abstractNum w:abstractNumId="1" w15:restartNumberingAfterBreak="0">
+  <w:abstractNum w:abstractNumId="2" w15:restartNumberingAfterBreak="0">
     <w:nsid w:val="08321064"/>
     <w:multiLevelType w:val="multilevel"/>
     <w:tmpl w:val="DB722436"/>
@@ -1051,7 +1493,7 @@
       </w:rPr>
     </w:lvl>
   </w:abstractNum>
-  <w:abstractNum w:abstractNumId="2" w15:restartNumberingAfterBreak="0">
+  <w:abstractNum w:abstractNumId="3" w15:restartNumberingAfterBreak="0">
     <w:nsid w:val="11192F17"/>
     <w:multiLevelType w:val="multilevel"/>
     <w:tmpl w:val="DB722436"/>
@@ -1164,7 +1606,7 @@
       </w:rPr>
     </w:lvl>
   </w:abstractNum>
-  <w:abstractNum w:abstractNumId="3" w15:restartNumberingAfterBreak="0">
+  <w:abstractNum w:abstractNumId="4" w15:restartNumberingAfterBreak="0">
     <w:nsid w:val="11686DDE"/>
     <w:multiLevelType w:val="multilevel"/>
     <w:tmpl w:val="A16C2D5C"/>
@@ -1277,7 +1719,185 @@
       </w:rPr>
     </w:lvl>
   </w:abstractNum>
-  <w:abstractNum w:abstractNumId="4" w15:restartNumberingAfterBreak="0">
+  <w:abstractNum w:abstractNumId="5" w15:restartNumberingAfterBreak="0">
+    <w:nsid w:val="1403632E"/>
+    <w:multiLevelType w:val="multilevel"/>
+    <w:tmpl w:val="0409001F"/>
+    <w:lvl w:ilvl="0">
+      <w:start w:val="1"/>
+      <w:numFmt w:val="decimal"/>
+      <w:lvlText w:val="%1."/>
+      <w:lvlJc w:val="left"/>
+      <w:pPr>
+        <w:ind w:left="360" w:hanging="360"/>
+      </w:pPr>
+      <w:rPr>
+        <w:rFonts w:hint="default"/>
+      </w:rPr>
+    </w:lvl>
+    <w:lvl w:ilvl="1">
+      <w:start w:val="1"/>
+      <w:numFmt w:val="decimal"/>
+      <w:lvlText w:val="%1.%2."/>
+      <w:lvlJc w:val="left"/>
+      <w:pPr>
+        <w:ind w:left="792" w:hanging="432"/>
+      </w:pPr>
+    </w:lvl>
+    <w:lvl w:ilvl="2">
+      <w:start w:val="1"/>
+      <w:numFmt w:val="decimal"/>
+      <w:lvlText w:val="%1.%2.%3."/>
+      <w:lvlJc w:val="left"/>
+      <w:pPr>
+        <w:ind w:left="1224" w:hanging="504"/>
+      </w:pPr>
+    </w:lvl>
+    <w:lvl w:ilvl="3">
+      <w:start w:val="1"/>
+      <w:numFmt w:val="decimal"/>
+      <w:lvlText w:val="%1.%2.%3.%4."/>
+      <w:lvlJc w:val="left"/>
+      <w:pPr>
+        <w:ind w:left="1728" w:hanging="648"/>
+      </w:pPr>
+    </w:lvl>
+    <w:lvl w:ilvl="4">
+      <w:start w:val="1"/>
+      <w:numFmt w:val="decimal"/>
+      <w:lvlText w:val="%1.%2.%3.%4.%5."/>
+      <w:lvlJc w:val="left"/>
+      <w:pPr>
+        <w:ind w:left="2232" w:hanging="792"/>
+      </w:pPr>
+    </w:lvl>
+    <w:lvl w:ilvl="5">
+      <w:start w:val="1"/>
+      <w:numFmt w:val="decimal"/>
+      <w:lvlText w:val="%1.%2.%3.%4.%5.%6."/>
+      <w:lvlJc w:val="left"/>
+      <w:pPr>
+        <w:ind w:left="2736" w:hanging="936"/>
+      </w:pPr>
+    </w:lvl>
+    <w:lvl w:ilvl="6">
+      <w:start w:val="1"/>
+      <w:numFmt w:val="decimal"/>
+      <w:lvlText w:val="%1.%2.%3.%4.%5.%6.%7."/>
+      <w:lvlJc w:val="left"/>
+      <w:pPr>
+        <w:ind w:left="3240" w:hanging="1080"/>
+      </w:pPr>
+    </w:lvl>
+    <w:lvl w:ilvl="7">
+      <w:start w:val="1"/>
+      <w:numFmt w:val="decimal"/>
+      <w:lvlText w:val="%1.%2.%3.%4.%5.%6.%7.%8."/>
+      <w:lvlJc w:val="left"/>
+      <w:pPr>
+        <w:ind w:left="3744" w:hanging="1224"/>
+      </w:pPr>
+    </w:lvl>
+    <w:lvl w:ilvl="8">
+      <w:start w:val="1"/>
+      <w:numFmt w:val="decimal"/>
+      <w:lvlText w:val="%1.%2.%3.%4.%5.%6.%7.%8.%9."/>
+      <w:lvlJc w:val="left"/>
+      <w:pPr>
+        <w:ind w:left="4320" w:hanging="1440"/>
+      </w:pPr>
+    </w:lvl>
+  </w:abstractNum>
+  <w:abstractNum w:abstractNumId="6" w15:restartNumberingAfterBreak="0">
+    <w:nsid w:val="1C120513"/>
+    <w:multiLevelType w:val="multilevel"/>
+    <w:tmpl w:val="0409001F"/>
+    <w:lvl w:ilvl="0">
+      <w:start w:val="1"/>
+      <w:numFmt w:val="decimal"/>
+      <w:lvlText w:val="%1."/>
+      <w:lvlJc w:val="left"/>
+      <w:pPr>
+        <w:ind w:left="360" w:hanging="360"/>
+      </w:pPr>
+      <w:rPr>
+        <w:rFonts w:hint="default"/>
+      </w:rPr>
+    </w:lvl>
+    <w:lvl w:ilvl="1">
+      <w:start w:val="1"/>
+      <w:numFmt w:val="decimal"/>
+      <w:lvlText w:val="%1.%2."/>
+      <w:lvlJc w:val="left"/>
+      <w:pPr>
+        <w:ind w:left="792" w:hanging="432"/>
+      </w:pPr>
+    </w:lvl>
+    <w:lvl w:ilvl="2">
+      <w:start w:val="1"/>
+      <w:numFmt w:val="decimal"/>
+      <w:lvlText w:val="%1.%2.%3."/>
+      <w:lvlJc w:val="left"/>
+      <w:pPr>
+        <w:ind w:left="1224" w:hanging="504"/>
+      </w:pPr>
+    </w:lvl>
+    <w:lvl w:ilvl="3">
+      <w:start w:val="1"/>
+      <w:numFmt w:val="decimal"/>
+      <w:lvlText w:val="%1.%2.%3.%4."/>
+      <w:lvlJc w:val="left"/>
+      <w:pPr>
+        <w:ind w:left="1728" w:hanging="648"/>
+      </w:pPr>
+    </w:lvl>
+    <w:lvl w:ilvl="4">
+      <w:start w:val="1"/>
+      <w:numFmt w:val="decimal"/>
+      <w:lvlText w:val="%1.%2.%3.%4.%5."/>
+      <w:lvlJc w:val="left"/>
+      <w:pPr>
+        <w:ind w:left="2232" w:hanging="792"/>
+      </w:pPr>
+    </w:lvl>
+    <w:lvl w:ilvl="5">
+      <w:start w:val="1"/>
+      <w:numFmt w:val="decimal"/>
+      <w:lvlText w:val="%1.%2.%3.%4.%5.%6."/>
+      <w:lvlJc w:val="left"/>
+      <w:pPr>
+        <w:ind w:left="2736" w:hanging="936"/>
+      </w:pPr>
+    </w:lvl>
+    <w:lvl w:ilvl="6">
+      <w:start w:val="1"/>
+      <w:numFmt w:val="decimal"/>
+      <w:lvlText w:val="%1.%2.%3.%4.%5.%6.%7."/>
+      <w:lvlJc w:val="left"/>
+      <w:pPr>
+        <w:ind w:left="3240" w:hanging="1080"/>
+      </w:pPr>
+    </w:lvl>
+    <w:lvl w:ilvl="7">
+      <w:start w:val="1"/>
+      <w:numFmt w:val="decimal"/>
+      <w:lvlText w:val="%1.%2.%3.%4.%5.%6.%7.%8."/>
+      <w:lvlJc w:val="left"/>
+      <w:pPr>
+        <w:ind w:left="3744" w:hanging="1224"/>
+      </w:pPr>
+    </w:lvl>
+    <w:lvl w:ilvl="8">
+      <w:start w:val="1"/>
+      <w:numFmt w:val="decimal"/>
+      <w:lvlText w:val="%1.%2.%3.%4.%5.%6.%7.%8.%9."/>
+      <w:lvlJc w:val="left"/>
+      <w:pPr>
+        <w:ind w:left="4320" w:hanging="1440"/>
+      </w:pPr>
+    </w:lvl>
+  </w:abstractNum>
+  <w:abstractNum w:abstractNumId="7" w15:restartNumberingAfterBreak="0">
     <w:nsid w:val="1FAC313B"/>
     <w:multiLevelType w:val="multilevel"/>
     <w:tmpl w:val="A16C2D5C"/>
@@ -1390,7 +2010,7 @@
       </w:rPr>
     </w:lvl>
   </w:abstractNum>
-  <w:abstractNum w:abstractNumId="5" w15:restartNumberingAfterBreak="0">
+  <w:abstractNum w:abstractNumId="8" w15:restartNumberingAfterBreak="0">
     <w:nsid w:val="2DB83347"/>
     <w:multiLevelType w:val="multilevel"/>
     <w:tmpl w:val="0409001F"/>
@@ -1479,7 +2099,7 @@
       </w:pPr>
     </w:lvl>
   </w:abstractNum>
-  <w:abstractNum w:abstractNumId="6" w15:restartNumberingAfterBreak="0">
+  <w:abstractNum w:abstractNumId="9" w15:restartNumberingAfterBreak="0">
     <w:nsid w:val="3F874C8C"/>
     <w:multiLevelType w:val="multilevel"/>
     <w:tmpl w:val="0409001F"/>
@@ -1568,26 +2188,219 @@
       </w:pPr>
     </w:lvl>
   </w:abstractNum>
+  <w:abstractNum w:abstractNumId="10" w15:restartNumberingAfterBreak="0">
+    <w:nsid w:val="44960458"/>
+    <w:multiLevelType w:val="multilevel"/>
+    <w:tmpl w:val="0409001F"/>
+    <w:lvl w:ilvl="0">
+      <w:start w:val="1"/>
+      <w:numFmt w:val="decimal"/>
+      <w:lvlText w:val="%1."/>
+      <w:lvlJc w:val="left"/>
+      <w:pPr>
+        <w:ind w:left="360" w:hanging="360"/>
+      </w:pPr>
+      <w:rPr>
+        <w:rFonts w:hint="default"/>
+      </w:rPr>
+    </w:lvl>
+    <w:lvl w:ilvl="1">
+      <w:start w:val="1"/>
+      <w:numFmt w:val="decimal"/>
+      <w:lvlText w:val="%1.%2."/>
+      <w:lvlJc w:val="left"/>
+      <w:pPr>
+        <w:ind w:left="792" w:hanging="432"/>
+      </w:pPr>
+    </w:lvl>
+    <w:lvl w:ilvl="2">
+      <w:start w:val="1"/>
+      <w:numFmt w:val="decimal"/>
+      <w:lvlText w:val="%1.%2.%3."/>
+      <w:lvlJc w:val="left"/>
+      <w:pPr>
+        <w:ind w:left="1224" w:hanging="504"/>
+      </w:pPr>
+    </w:lvl>
+    <w:lvl w:ilvl="3">
+      <w:start w:val="1"/>
+      <w:numFmt w:val="decimal"/>
+      <w:lvlText w:val="%1.%2.%3.%4."/>
+      <w:lvlJc w:val="left"/>
+      <w:pPr>
+        <w:ind w:left="1728" w:hanging="648"/>
+      </w:pPr>
+    </w:lvl>
+    <w:lvl w:ilvl="4">
+      <w:start w:val="1"/>
+      <w:numFmt w:val="decimal"/>
+      <w:lvlText w:val="%1.%2.%3.%4.%5."/>
+      <w:lvlJc w:val="left"/>
+      <w:pPr>
+        <w:ind w:left="2232" w:hanging="792"/>
+      </w:pPr>
+    </w:lvl>
+    <w:lvl w:ilvl="5">
+      <w:start w:val="1"/>
+      <w:numFmt w:val="decimal"/>
+      <w:lvlText w:val="%1.%2.%3.%4.%5.%6."/>
+      <w:lvlJc w:val="left"/>
+      <w:pPr>
+        <w:ind w:left="2736" w:hanging="936"/>
+      </w:pPr>
+    </w:lvl>
+    <w:lvl w:ilvl="6">
+      <w:start w:val="1"/>
+      <w:numFmt w:val="decimal"/>
+      <w:lvlText w:val="%1.%2.%3.%4.%5.%6.%7."/>
+      <w:lvlJc w:val="left"/>
+      <w:pPr>
+        <w:ind w:left="3240" w:hanging="1080"/>
+      </w:pPr>
+    </w:lvl>
+    <w:lvl w:ilvl="7">
+      <w:start w:val="1"/>
+      <w:numFmt w:val="decimal"/>
+      <w:lvlText w:val="%1.%2.%3.%4.%5.%6.%7.%8."/>
+      <w:lvlJc w:val="left"/>
+      <w:pPr>
+        <w:ind w:left="3744" w:hanging="1224"/>
+      </w:pPr>
+    </w:lvl>
+    <w:lvl w:ilvl="8">
+      <w:start w:val="1"/>
+      <w:numFmt w:val="decimal"/>
+      <w:lvlText w:val="%1.%2.%3.%4.%5.%6.%7.%8.%9."/>
+      <w:lvlJc w:val="left"/>
+      <w:pPr>
+        <w:ind w:left="4320" w:hanging="1440"/>
+      </w:pPr>
+    </w:lvl>
+  </w:abstractNum>
+  <w:abstractNum w:abstractNumId="11" w15:restartNumberingAfterBreak="0">
+    <w:nsid w:val="59792F6C"/>
+    <w:multiLevelType w:val="hybridMultilevel"/>
+    <w:tmpl w:val="37CA9B16"/>
+    <w:lvl w:ilvl="0" w:tplc="59CEB182">
+      <w:start w:val="1"/>
+      <w:numFmt w:val="decimal"/>
+      <w:lvlText w:val="%1."/>
+      <w:lvlJc w:val="left"/>
+      <w:pPr>
+        <w:ind w:left="360" w:hanging="360"/>
+      </w:pPr>
+      <w:rPr>
+        <w:rFonts w:hint="default"/>
+      </w:rPr>
+    </w:lvl>
+    <w:lvl w:ilvl="1" w:tplc="04090019" w:tentative="1">
+      <w:start w:val="1"/>
+      <w:numFmt w:val="lowerLetter"/>
+      <w:lvlText w:val="%2."/>
+      <w:lvlJc w:val="left"/>
+      <w:pPr>
+        <w:ind w:left="1080" w:hanging="360"/>
+      </w:pPr>
+    </w:lvl>
+    <w:lvl w:ilvl="2" w:tplc="0409001B" w:tentative="1">
+      <w:start w:val="1"/>
+      <w:numFmt w:val="lowerRoman"/>
+      <w:lvlText w:val="%3."/>
+      <w:lvlJc w:val="right"/>
+      <w:pPr>
+        <w:ind w:left="1800" w:hanging="180"/>
+      </w:pPr>
+    </w:lvl>
+    <w:lvl w:ilvl="3" w:tplc="0409000F" w:tentative="1">
+      <w:start w:val="1"/>
+      <w:numFmt w:val="decimal"/>
+      <w:lvlText w:val="%4."/>
+      <w:lvlJc w:val="left"/>
+      <w:pPr>
+        <w:ind w:left="2520" w:hanging="360"/>
+      </w:pPr>
+    </w:lvl>
+    <w:lvl w:ilvl="4" w:tplc="04090019" w:tentative="1">
+      <w:start w:val="1"/>
+      <w:numFmt w:val="lowerLetter"/>
+      <w:lvlText w:val="%5."/>
+      <w:lvlJc w:val="left"/>
+      <w:pPr>
+        <w:ind w:left="3240" w:hanging="360"/>
+      </w:pPr>
+    </w:lvl>
+    <w:lvl w:ilvl="5" w:tplc="0409001B" w:tentative="1">
+      <w:start w:val="1"/>
+      <w:numFmt w:val="lowerRoman"/>
+      <w:lvlText w:val="%6."/>
+      <w:lvlJc w:val="right"/>
+      <w:pPr>
+        <w:ind w:left="3960" w:hanging="180"/>
+      </w:pPr>
+    </w:lvl>
+    <w:lvl w:ilvl="6" w:tplc="0409000F" w:tentative="1">
+      <w:start w:val="1"/>
+      <w:numFmt w:val="decimal"/>
+      <w:lvlText w:val="%7."/>
+      <w:lvlJc w:val="left"/>
+      <w:pPr>
+        <w:ind w:left="4680" w:hanging="360"/>
+      </w:pPr>
+    </w:lvl>
+    <w:lvl w:ilvl="7" w:tplc="04090019" w:tentative="1">
+      <w:start w:val="1"/>
+      <w:numFmt w:val="lowerLetter"/>
+      <w:lvlText w:val="%8."/>
+      <w:lvlJc w:val="left"/>
+      <w:pPr>
+        <w:ind w:left="5400" w:hanging="360"/>
+      </w:pPr>
+    </w:lvl>
+    <w:lvl w:ilvl="8" w:tplc="0409001B" w:tentative="1">
+      <w:start w:val="1"/>
+      <w:numFmt w:val="lowerRoman"/>
+      <w:lvlText w:val="%9."/>
+      <w:lvlJc w:val="right"/>
+      <w:pPr>
+        <w:ind w:left="6120" w:hanging="180"/>
+      </w:pPr>
+    </w:lvl>
+  </w:abstractNum>
   <w:num w:numId="1" w16cid:durableId="1894849362">
+    <w:abstractNumId w:val="3"/>
+  </w:num>
+  <w:num w:numId="2" w16cid:durableId="941108305">
     <w:abstractNumId w:val="2"/>
   </w:num>
-  <w:num w:numId="2" w16cid:durableId="941108305">
+  <w:num w:numId="3" w16cid:durableId="1409115199">
+    <w:abstractNumId w:val="7"/>
+  </w:num>
+  <w:num w:numId="4" w16cid:durableId="1944147520">
+    <w:abstractNumId w:val="4"/>
+  </w:num>
+  <w:num w:numId="5" w16cid:durableId="1650859432">
+    <w:abstractNumId w:val="9"/>
+  </w:num>
+  <w:num w:numId="6" w16cid:durableId="1017929350">
+    <w:abstractNumId w:val="8"/>
+  </w:num>
+  <w:num w:numId="7" w16cid:durableId="1779789642">
     <w:abstractNumId w:val="1"/>
   </w:num>
-  <w:num w:numId="3" w16cid:durableId="1409115199">
-    <w:abstractNumId w:val="4"/>
+  <w:num w:numId="8" w16cid:durableId="1853496546">
+    <w:abstractNumId w:val="0"/>
   </w:num>
-  <w:num w:numId="4" w16cid:durableId="1944147520">
-    <w:abstractNumId w:val="3"/>
-  </w:num>
-  <w:num w:numId="5" w16cid:durableId="1650859432">
+  <w:num w:numId="9" w16cid:durableId="765227432">
     <w:abstractNumId w:val="6"/>
   </w:num>
-  <w:num w:numId="6" w16cid:durableId="1017929350">
+  <w:num w:numId="10" w16cid:durableId="801120228">
+    <w:abstractNumId w:val="11"/>
+  </w:num>
+  <w:num w:numId="11" w16cid:durableId="1344355758">
     <w:abstractNumId w:val="5"/>
   </w:num>
-  <w:num w:numId="7" w16cid:durableId="1779789642">
-    <w:abstractNumId w:val="0"/>
+  <w:num w:numId="12" w16cid:durableId="986781585">
+    <w:abstractNumId w:val="10"/>
   </w:num>
 </w:numbering>
 </file>
@@ -2131,6 +2944,25 @@
       <w:szCs w:val="26"/>
     </w:rPr>
   </w:style>
+  <w:style w:type="table" w:styleId="TableGrid">
+    <w:name w:val="Table Grid"/>
+    <w:basedOn w:val="TableNormal"/>
+    <w:uiPriority w:val="39"/>
+    <w:rsid w:val="00224093"/>
+    <w:pPr>
+      <w:spacing w:after="0" w:line="240" w:lineRule="auto"/>
+    </w:pPr>
+    <w:tblPr>
+      <w:tblBorders>
+        <w:top w:val="single" w:sz="4" w:space="0" w:color="auto"/>
+        <w:left w:val="single" w:sz="4" w:space="0" w:color="auto"/>
+        <w:bottom w:val="single" w:sz="4" w:space="0" w:color="auto"/>
+        <w:right w:val="single" w:sz="4" w:space="0" w:color="auto"/>
+        <w:insideH w:val="single" w:sz="4" w:space="0" w:color="auto"/>
+        <w:insideV w:val="single" w:sz="4" w:space="0" w:color="auto"/>
+      </w:tblBorders>
+    </w:tblPr>
+  </w:style>
 </w:styles>
 </file>
 

</xml_diff>